<commit_message>
Casi Fin del Informe
</commit_message>
<xml_diff>
--- a/documento_con_tabla.docx
+++ b/documento_con_tabla.docx
@@ -137,6 +137,319 @@
         <w:br/>
         <w:tab/>
         <w:t>LA CONFORMIDAD</w:t>
+      </w:r>
+    </w:p>
+    <w:p>
+      <w:r>
+        <w:rPr>
+          <w:b/>
+        </w:rPr>
+        <w:tab/>
+        <w:t>ENTREGABLE</w:t>
+      </w:r>
+      <w:r>
+        <w:tab/>
+        <w:tab/>
+        <w:t>:</w:t>
+        <w:tab/>
+      </w:r>
+      <w:r>
+        <w:t>Cuarto entregable</w:t>
+      </w:r>
+    </w:p>
+    <w:p>
+      <w:pPr>
+        <w:pBdr>
+          <w:bottom w:val="single" w:sz="12" w:space="0" w:color="000000"/>
+        </w:pBdr>
+        <w:ind w:left="709" w:right="709"/>
+      </w:pPr>
+      <w:r>
+        <w:rPr>
+          <w:b/>
+        </w:rPr>
+        <w:tab/>
+        <w:t>FECHA</w:t>
+      </w:r>
+      <w:r>
+        <w:tab/>
+        <w:tab/>
+        <w:tab/>
+        <w:t>:</w:t>
+        <w:tab/>
+      </w:r>
+      <w:r>
+        <w:t>10/12/2024</w:t>
+      </w:r>
+    </w:p>
+    <w:p>
+      <w:r>
+        <w:rPr>
+          <w:b/>
+        </w:rPr>
+        <w:tab/>
+        <w:t>I.   RESUMEN EJECUTIVO</w:t>
+      </w:r>
+    </w:p>
+    <w:p>
+      <w:pPr>
+        <w:ind w:left="992"/>
+        <w:jc w:val="both"/>
+      </w:pPr>
+      <w:r>
+        <w:t xml:space="preserve">Durante el periodo contratado, se realizaron actividades de campo y gabinete para el mantenimiento orientados a la ejecución de evaluaciones ambientales de causalidad por encargo de la Subdirección Técnica Científica de la Dirección de Evaluación Ambiental, tales como: </w:t>
+      </w:r>
+    </w:p>
+    <w:p>
+      <w:pPr>
+        <w:ind w:left="1134"/>
+      </w:pPr>
+      <w:r>
+        <w:t>a) Realizar acciones de monitoreo y evaluación ambiental en áreas de influencia de las actividades económicas fiscalizables de competencia del OEFA.</w:t>
+        <w:br/>
+        <w:br/>
+      </w:r>
+      <w:r>
+        <w:t>b) Apoyo en la elaboración de documentos técnicos y/o sistematizar información de los monitoreos de calidad del aire en el marco de las evaluaciones ambientales a cargo de la STEC.</w:t>
+        <w:br/>
+        <w:br/>
+      </w:r>
+      <w:r>
+        <w:t>c) Apoyo en el mantenimiento preventivo (verificaciones intermedias, control operativo de los analizadores, monitores ambientales, estaciones meteorológicas; y de sus calibraciones en campo) de las estaciones de vigilancia ambiental de la calidad del aire.</w:t>
+        <w:br/>
+        <w:br/>
+      </w:r>
+      <w:r>
+        <w:t>d) Elaborar requerimientos logísticos (planes de trabajo), presentaciones (Ppts, cartillas informativas y ayudas memorias), entre otros en el marco de las evaluaciones ambientales.</w:t>
+      </w:r>
+    </w:p>
+    <w:p>
+      <w:pPr>
+        <w:ind w:left="992"/>
+        <w:jc w:val="both"/>
+      </w:pPr>
+      <w:r>
+        <w:t>La información detallada a cada una de las actividades se describe a continuación, y la documentación de sustento de las actividades en mención se encuentran como anexos a este documento.</w:t>
+      </w:r>
+    </w:p>
+    <w:p>
+      <w:r>
+        <w:rPr>
+          <w:b/>
+        </w:rPr>
+        <w:tab/>
+        <w:t>II.   ACTIVIDADES</w:t>
+      </w:r>
+    </w:p>
+    <w:p>
+      <w:r>
+        <w:rPr>
+          <w:b/>
+        </w:rPr>
+        <w:tab/>
+        <w:t>II.1  Actividades realizadas o en ejecución</w:t>
+      </w:r>
+    </w:p>
+    <w:p>
+      <w:pPr>
+        <w:ind w:left="1134"/>
+        <w:jc w:val="both"/>
+      </w:pPr>
+      <w:r>
+        <w:rPr>
+          <w:b/>
+        </w:rPr>
+        <w:t>a) Realizar acciones de monitoreo y evaluación ambiental en áreas de influencia de las actividades económicas fiscalizables de competencia del OEFA.</w:t>
+      </w:r>
+    </w:p>
+    <w:p>
+      <w:pPr>
+        <w:ind w:left="1134"/>
+        <w:jc w:val="both"/>
+      </w:pPr>
+      <w:r>
+        <w:rPr>
+          <w:b/>
+        </w:rPr>
+        <w:t>b) Apoyo en la elaboración de documentos técnicos y/o sistematizar información de los monitoreos de calidad del aire en el marco de las evaluaciones ambientales a cargo de la STEC.</w:t>
+      </w:r>
+    </w:p>
+    <w:p>
+      <w:pPr>
+        <w:ind w:left="1134"/>
+        <w:jc w:val="both"/>
+      </w:pPr>
+      <w:r>
+        <w:rPr>
+          <w:b/>
+        </w:rPr>
+        <w:t>c) Apoyo en el mantenimiento preventivo (verificaciones intermedias, control operativo de los analizadores, monitores ambientales, estaciones meteorológicas; y de sus calibraciones en campo) de las estaciones de vigilancia ambiental de la calidad del aire.</w:t>
+      </w:r>
+    </w:p>
+    <w:p>
+      <w:pPr>
+        <w:ind w:left="1134"/>
+        <w:jc w:val="both"/>
+      </w:pPr>
+      <w:r>
+        <w:rPr>
+          <w:b/>
+        </w:rPr>
+        <w:t>d) Elaborar requerimientos logísticos (planes de trabajo), presentaciones (Ppts, cartillas informativas y ayudas memorias), entre otros en el marco de las evaluaciones ambientales.</w:t>
+      </w:r>
+    </w:p>
+    <w:p>
+      <w:pPr>
+        <w:jc w:val="both"/>
+      </w:pPr>
+      <w:r>
+        <w:rPr>
+          <w:b/>
+        </w:rPr>
+        <w:tab/>
+        <w:t>II.2  Actividades realizadas o en ejecución</w:t>
+      </w:r>
+    </w:p>
+    <w:p>
+      <w:pPr>
+        <w:ind w:left="1134"/>
+        <w:jc w:val="both"/>
+      </w:pPr>
+      <w:r>
+        <w:t>No se han encontrado dificultades para la realización de las actividades programadas.</w:t>
+      </w:r>
+    </w:p>
+    <w:p>
+      <w:pPr>
+        <w:jc w:val="both"/>
+      </w:pPr>
+      <w:r>
+        <w:rPr>
+          <w:b/>
+        </w:rPr>
+        <w:tab/>
+        <w:t>II.3  Actividades realizadas o en ejecución</w:t>
+      </w:r>
+    </w:p>
+    <w:p>
+      <w:pPr>
+        <w:ind w:left="1134"/>
+        <w:jc w:val="both"/>
+      </w:pPr>
+      <w:r>
+        <w:t>No se han observado modificaciones con respecto a las actividades contenidas en el detalle de Actividades</w:t>
+      </w:r>
+    </w:p>
+    <w:p>
+      <w:pPr>
+        <w:jc w:val="both"/>
+      </w:pPr>
+      <w:r>
+        <w:rPr>
+          <w:b/>
+        </w:rPr>
+        <w:tab/>
+        <w:t>II.4  Actividades realizadas o en ejecución</w:t>
+      </w:r>
+    </w:p>
+    <w:p>
+      <w:pPr>
+        <w:ind w:left="1134"/>
+        <w:jc w:val="both"/>
+      </w:pPr>
+      <w:r>
+        <w:t>Se ha elaborado satisfactoriamente los siguientes productos:</w:t>
+      </w:r>
+    </w:p>
+    <w:p>
+      <w:pPr>
+        <w:ind w:left="1134"/>
+        <w:jc w:val="both"/>
+      </w:pPr>
+      <w:r>
+        <w:t>Tales documentos fueron realizados según las exigencias de calidad requeridas por el área usuaria, que se refleja en que dichos documentos fueron remitidos dentro de los plazos establecidos, y que pueden ser verificados en los Anexos 1 y 2 que contienen el sustento de cada uno de los productos señalados.</w:t>
+      </w:r>
+    </w:p>
+    <w:p>
+      <w:pPr>
+        <w:jc w:val="both"/>
+      </w:pPr>
+      <w:r>
+        <w:rPr>
+          <w:b/>
+        </w:rPr>
+        <w:tab/>
+        <w:t>III.   RECOMENDACIONES Y SUGERENCIAS</w:t>
+      </w:r>
+    </w:p>
+    <w:p>
+      <w:pPr>
+        <w:ind w:left="1134"/>
+        <w:jc w:val="both"/>
+      </w:pPr>
+      <w:r>
+        <w:t>Durante el periodo contratado se ha logrado el cumplimiento de las actividades encomendadas por el área sin mayores dificultades.</w:t>
+      </w:r>
+    </w:p>
+    <w:p>
+      <w:r>
+        <w:rPr>
+          <w:b/>
+        </w:rPr>
+        <w:tab/>
+        <w:t>IV.   ANEXOS</w:t>
+      </w:r>
+    </w:p>
+    <w:p>
+      <w:pPr>
+        <w:ind w:left="1134"/>
+      </w:pPr>
+      <w:r>
+        <w:t>Se adjuntan los siguientes anexos:</w:t>
+        <w:br/>
+        <w:t xml:space="preserve">        </w:t>
+        <w:br/>
+        <w:t>Anexo 1: Documentos administrativos</w:t>
+        <w:br/>
+        <w:t>Anexo 2: Carpeta que contiene los archivos digitales de los documentos de sustento descritos en el apartado II.4</w:t>
+        <w:br/>
+        <w:t xml:space="preserve">        </w:t>
+        <w:br/>
+        <w:t>Atentamente</w:t>
+      </w:r>
+    </w:p>
+    <w:p>
+      <w:pPr>
+        <w:ind w:left="1134"/>
+      </w:pPr>
+      <w:r>
+        <w:br/>
+        <w:br/>
+        <w:br/>
+        <w:br/>
+        <w:br/>
+        <w:br/>
+        <w:br/>
+        <w:br/>
+        <w:br/>
+        <w:br/>
+        <w:br/>
+        <w:br/>
+      </w:r>
+      <w:r>
+        <w:t>………………………………………………</w:t>
+      </w:r>
+      <w:r>
+        <w:br/>
+        <w:t>Edwin Alexander Zuñiga Lujan</w:t>
+      </w:r>
+      <w:r>
+        <w:br/>
+        <w:t>Tercero Evaluador</w:t>
+      </w:r>
+      <w:r>
+        <w:br/>
+        <w:t>DNI: 72746974</w:t>
       </w:r>
     </w:p>
     <w:sectPr>

</xml_diff>